<commit_message>
Auto-render: update site files
</commit_message>
<xml_diff>
--- a/cv/publications.docx
+++ b/cv/publications.docx
@@ -192,7 +192,7 @@
           <w:i/>
           <w:iCs/>
         </w:rPr>
-        <w:t xml:space="preserve">Bone health in the elderly with type 2 diabetes mellitus&lt;u+2013&gt;a systematic review</w:t>
+        <w:t xml:space="preserve">Bone health in the elderly with type 2 diabetes mellitus–a systematic review</w:t>
       </w:r>
       <w:r>
         <w:t xml:space="preserve">.</w:t>
@@ -221,7 +221,7 @@
         <w:t xml:space="preserve">04</w:t>
       </w:r>
       <w:r>
-        <w:t xml:space="preserve">(02), 1&lt;U+2013&gt;65.</w:t>
+        <w:t xml:space="preserve">(02), 1–65.</w:t>
       </w:r>
       <w:r>
         <w:t xml:space="preserve"> </w:t>
@@ -249,17 +249,17 @@
         <w:t xml:space="preserve">Al-Mashhadi, Z.,</w:t>
       </w:r>
       <w:r>
-        <w:t xml:space="preserve"> Viggers, R., Fuglsang-Nielsen, R., Vries, F. de, Bergh, J. P. van den, Harsl&lt;U+00F8&gt;f, T., Langdahl, B., Gregersen, S., &amp; Starup-Linde, J. (2020).</w:t>
-      </w:r>
-      <w:r>
-        <w:t xml:space="preserve"> </w:t>
-      </w:r>
-      <w:r>
-        <w:rPr>
-          <w:i/>
-          <w:iCs/>
-        </w:rPr>
-        <w:t xml:space="preserve">Glucose-lowering drugs and fracture risk&lt;u+2014&gt;a systematic review</w:t>
+        <w:t xml:space="preserve"> Viggers, R., Fuglsang-Nielsen, R., Vries, F. de, Bergh, J. P. van den, Harsløf, T., Langdahl, B., Gregersen, S., &amp; Starup-Linde, J. (2020).</w:t>
+      </w:r>
+      <w:r>
+        <w:t xml:space="preserve"> </w:t>
+      </w:r>
+      <w:r>
+        <w:rPr>
+          <w:i/>
+          <w:iCs/>
+        </w:rPr>
+        <w:t xml:space="preserve">Glucose-lowering drugs and fracture risk—a systematic review</w:t>
       </w:r>
       <w:r>
         <w:t xml:space="preserve">.</w:t>
@@ -288,7 +288,7 @@
         <w:t xml:space="preserve">18</w:t>
       </w:r>
       <w:r>
-        <w:t xml:space="preserve">(6), 737&lt;U+2013&gt;758.</w:t>
+        <w:t xml:space="preserve">(6), 737–758.</w:t>
       </w:r>
       <w:r>
         <w:t xml:space="preserve"> </w:t>
@@ -446,7 +446,7 @@
         <w:t xml:space="preserve">85</w:t>
       </w:r>
       <w:r>
-        <w:t xml:space="preserve">(3), 1117&lt;U+2013&gt;1121.</w:t>
+        <w:t xml:space="preserve">(3), 1117–1121.</w:t>
       </w:r>
       <w:r>
         <w:t xml:space="preserve"> </w:t>
@@ -519,7 +519,7 @@
         <w:t xml:space="preserve">25</w:t>
       </w:r>
       <w:r>
-        <w:t xml:space="preserve">(11), 3235&lt;U+2013&gt;3247.</w:t>
+        <w:t xml:space="preserve">(11), 3235–3247.</w:t>
       </w:r>
       <w:r>
         <w:t xml:space="preserve"> </w:t>
@@ -626,7 +626,7 @@
         <w:t xml:space="preserve">Al-Mashhadi, Z.,</w:t>
       </w:r>
       <w:r>
-        <w:t xml:space="preserve"> Kj&lt;U+00E6&gt;r, D. W., Palmfeldt, J., Bie, P., Jensen, J. M., N&lt;U+00F8&gt;rgaard, B. L., Falk, E., V&lt;U+00E1&gt;zquez, J., &amp; Bentzon, J. F. (2021).</w:t>
+        <w:t xml:space="preserve"> Kjær, D. W., Palmfeldt, J., Bie, P., Jensen, J. M., Nørgaard, B. L., Falk, E., Vázquez, J., &amp; Bentzon, J. F. (2021).</w:t>
       </w:r>
       <w:r>
         <w:t xml:space="preserve"> </w:t>
@@ -665,7 +665,7 @@
         <w:t xml:space="preserve">77</w:t>
       </w:r>
       <w:r>
-        <w:t xml:space="preserve">(5), 575&lt;U+2013&gt;589.</w:t>
+        <w:t xml:space="preserve">(5), 575–589.</w:t>
       </w:r>
       <w:r>
         <w:t xml:space="preserve"> </w:t>
@@ -782,7 +782,7 @@
           <w:i/>
           <w:iCs/>
         </w:rPr>
-        <w:t xml:space="preserve">The impact of exercise on bone health in type 2 diabetes mellitus&lt;u+2014&gt;a systematic review</w:t>
+        <w:t xml:space="preserve">The impact of exercise on bone health in type 2 diabetes mellitus—a systematic review</w:t>
       </w:r>
       <w:r>
         <w:t xml:space="preserve">.</w:t>
@@ -811,7 +811,7 @@
         <w:t xml:space="preserve">18</w:t>
       </w:r>
       <w:r>
-        <w:t xml:space="preserve">(4), 357&lt;U+2013&gt;370.</w:t>
+        <w:t xml:space="preserve">(4), 357–370.</w:t>
       </w:r>
       <w:r>
         <w:t xml:space="preserve"> </w:t>
@@ -832,7 +832,7 @@
         <w:pStyle w:val="BodyText"/>
       </w:pPr>
       <w:r>
-        <w:t xml:space="preserve">Al-Mashhadi, R. H., Tolbod, L. P., Bloch, L. &lt;U+00D8&gt;., Bj&lt;U+00F8&gt;rklund, M. M., Nasr, Z. P.,</w:t>
+        <w:t xml:space="preserve">Al-Mashhadi, R. H., Tolbod, L. P., Bloch, L. Ø., Bjørklund, M. M., Nasr, Z. P.,</w:t>
       </w:r>
       <w:r>
         <w:t xml:space="preserve"> </w:t>
@@ -845,17 +845,17 @@
         <w:t xml:space="preserve">Al-Mashhadi, Z.,</w:t>
       </w:r>
       <w:r>
-        <w:t xml:space="preserve"> Winterdahl, M., Fr&lt;U+00F8&gt;ki&lt;U+00E6&gt;r, J., Falk, E., &amp; Bentzon, J. F. (2019).</w:t>
-      </w:r>
-      <w:r>
-        <w:t xml:space="preserve"> </w:t>
-      </w:r>
-      <w:r>
-        <w:rPr>
-          <w:i/>
-          <w:iCs/>
-        </w:rPr>
-        <w:t xml:space="preserve">18Fluorodeoxyglucose accumulation in arterial tissues determined by PET&lt;u+00A0&gt;signal&lt;u+00A0&gt;analysis</w:t>
+        <w:t xml:space="preserve"> Winterdahl, M., Frøkiær, J., Falk, E., &amp; Bentzon, J. F. (2019).</w:t>
+      </w:r>
+      <w:r>
+        <w:t xml:space="preserve"> </w:t>
+      </w:r>
+      <w:r>
+        <w:rPr>
+          <w:i/>
+          <w:iCs/>
+        </w:rPr>
+        <w:t xml:space="preserve">18Fluorodeoxyglucose accumulation in arterial tissues determined by PET signal analysis</w:t>
       </w:r>
       <w:r>
         <w:t xml:space="preserve">.</w:t>
@@ -884,7 +884,7 @@
         <w:t xml:space="preserve">74</w:t>
       </w:r>
       <w:r>
-        <w:t xml:space="preserve">(9), 1220&lt;U+2013&gt;1232.</w:t>
+        <w:t xml:space="preserve">(9), 1220–1232.</w:t>
       </w:r>
       <w:r>
         <w:t xml:space="preserve"> </w:t>

</xml_diff>